<commit_message>
Updated lesson 11's worksheet based on the feedback from the rest of the team
</commit_message>
<xml_diff>
--- a/Lesson 11/Resistive Network Design Worksheet.docx
+++ b/Lesson 11/Resistive Network Design Worksheet.docx
@@ -27,7 +27,12 @@
         <w:pStyle w:val="Heading1"/>
       </w:pPr>
       <w:r>
-        <w:t>Resistor Network</w:t>
+        <w:t>Resistive</w:t>
+      </w:r>
+      <w:bookmarkStart w:id="1" w:name="_GoBack"/>
+      <w:bookmarkEnd w:id="1"/>
+      <w:r>
+        <w:t xml:space="preserve"> Network</w:t>
       </w:r>
       <w:r>
         <w:t xml:space="preserve"> Design</w:t>
@@ -82,8 +87,8 @@
       </w:r>
     </w:p>
     <w:p>
-      <w:bookmarkStart w:id="1" w:name="_8ir77k78xce1" w:colFirst="0" w:colLast="0"/>
-      <w:bookmarkEnd w:id="1"/>
+      <w:bookmarkStart w:id="2" w:name="_8ir77k78xce1" w:colFirst="0" w:colLast="0"/>
+      <w:bookmarkEnd w:id="2"/>
       <w:r>
         <w:t>Designing a circuit, in broad terms, involves applying laws of electricity to set up the proper equations to solve for design requirements</w:t>
       </w:r>
@@ -407,36 +412,21 @@
     </w:p>
     <w:p>
       <w:r>
-        <w:t xml:space="preserve">LED min turn-on voltage = </w:t>
-      </w:r>
-      <w:proofErr w:type="spellStart"/>
-      <w:r>
-        <w:t>V</w:t>
+        <w:t>LED max turn-on voltage = V</w:t>
       </w:r>
       <w:r>
         <w:rPr>
           <w:vertAlign w:val="subscript"/>
         </w:rPr>
-        <w:t>LED_min</w:t>
-      </w:r>
-      <w:proofErr w:type="spellEnd"/>
-      <w:r>
-        <w:t xml:space="preserve"> = 0.7V</w:t>
-      </w:r>
-    </w:p>
-    <w:p>
-      <w:r>
-        <w:t xml:space="preserve">LED </w:t>
-      </w:r>
-      <w:r>
-        <w:t>max</w:t>
-      </w:r>
-      <w:r>
-        <w:t xml:space="preserve"> turn-on voltage = </w:t>
-      </w:r>
-      <w:proofErr w:type="spellStart"/>
-      <w:r>
-        <w:t>V</w:t>
+        <w:t>LED_on</w:t>
+      </w:r>
+      <w:r>
+        <w:t xml:space="preserve"> = 2V</w:t>
+      </w:r>
+    </w:p>
+    <w:p>
+      <w:r>
+        <w:t>LED max current = I</w:t>
       </w:r>
       <w:r>
         <w:rPr>
@@ -444,29 +434,6 @@
         </w:rPr>
         <w:t>LED_max</w:t>
       </w:r>
-      <w:proofErr w:type="spellEnd"/>
-      <w:r>
-        <w:t xml:space="preserve"> = 2</w:t>
-      </w:r>
-      <w:r>
-        <w:t>V</w:t>
-      </w:r>
-    </w:p>
-    <w:p>
-      <w:r>
-        <w:t xml:space="preserve">LED max current = </w:t>
-      </w:r>
-      <w:proofErr w:type="spellStart"/>
-      <w:r>
-        <w:t>I</w:t>
-      </w:r>
-      <w:r>
-        <w:rPr>
-          <w:vertAlign w:val="subscript"/>
-        </w:rPr>
-        <w:t>LED_max</w:t>
-      </w:r>
-      <w:proofErr w:type="spellEnd"/>
       <w:r>
         <w:t xml:space="preserve"> = 100ma</w:t>
       </w:r>
@@ -499,13 +466,7 @@
     <w:p/>
     <w:p>
       <w:r>
-        <w:t>Step 3</w:t>
-      </w:r>
-      <w:r>
-        <w:t xml:space="preserve">) </w:t>
-      </w:r>
-      <w:r>
-        <w:t>Type of circuit to use</w:t>
+        <w:t>Step 3) Type of circuit to use</w:t>
       </w:r>
     </w:p>
     <w:p/>
@@ -514,8 +475,8 @@
       <w:pPr>
         <w:pStyle w:val="Heading2"/>
       </w:pPr>
-      <w:bookmarkStart w:id="2" w:name="_9y8smm6116gd" w:colFirst="0" w:colLast="0"/>
-      <w:bookmarkEnd w:id="2"/>
+      <w:bookmarkStart w:id="3" w:name="_9y8smm6116gd" w:colFirst="0" w:colLast="0"/>
+      <w:bookmarkEnd w:id="3"/>
     </w:p>
     <w:p/>
     <w:p/>
@@ -529,10 +490,7 @@
         <w:t xml:space="preserve"> &amp; 5</w:t>
       </w:r>
       <w:r>
-        <w:t xml:space="preserve">) </w:t>
-      </w:r>
-      <w:r>
-        <w:t>Write down the equations</w:t>
+        <w:t>) Write down the equations</w:t>
       </w:r>
       <w:r>
         <w:t xml:space="preserve"> and solve for the unknowns</w:t>
@@ -584,21 +542,7 @@
         <w:t>B</w:t>
       </w:r>
       <w:r>
-        <w:t xml:space="preserve"> volts and an </w:t>
-      </w:r>
-      <w:r>
-        <w:t xml:space="preserve">active circuit with an input </w:t>
-      </w:r>
-      <w:proofErr w:type="gramStart"/>
-      <w:r>
-        <w:t>A</w:t>
-      </w:r>
-      <w:proofErr w:type="gramEnd"/>
-      <w:r>
-        <w:t xml:space="preserve">, design a circuit to </w:t>
-      </w:r>
-      <w:r>
-        <w:t>apply a voltage of V</w:t>
+        <w:t xml:space="preserve"> volts and an active circuit with an input A, design a circuit to apply a voltage of V</w:t>
       </w:r>
       <w:r>
         <w:rPr>
@@ -607,13 +551,75 @@
         <w:t>A</w:t>
       </w:r>
       <w:r>
-        <w:t xml:space="preserve"> to the input</w:t>
-      </w:r>
-      <w:r>
-        <w:t>.</w:t>
-      </w:r>
-    </w:p>
-    <w:p/>
+        <w:t xml:space="preserve"> to the input.</w:t>
+      </w:r>
+    </w:p>
+    <w:p>
+      <w:r>
+        <w:drawing>
+          <wp:anchor distT="0" distB="0" distL="114300" distR="114300" simplePos="0" relativeHeight="251658240" behindDoc="0" locked="0" layoutInCell="1" allowOverlap="1" wp14:anchorId="5998A0BD" wp14:editId="4F5B5138">
+            <wp:simplePos x="0" y="0"/>
+            <wp:positionH relativeFrom="column">
+              <wp:posOffset>2813685</wp:posOffset>
+            </wp:positionH>
+            <wp:positionV relativeFrom="paragraph">
+              <wp:posOffset>40640</wp:posOffset>
+            </wp:positionV>
+            <wp:extent cx="2305685" cy="1165860"/>
+            <wp:effectExtent l="0" t="0" r="0" b="0"/>
+            <wp:wrapNone/>
+            <wp:docPr id="2" name="Picture 2"/>
+            <wp:cNvGraphicFramePr>
+              <a:graphicFrameLocks xmlns:a="http://schemas.openxmlformats.org/drawingml/2006/main" noChangeAspect="1"/>
+            </wp:cNvGraphicFramePr>
+            <a:graphic xmlns:a="http://schemas.openxmlformats.org/drawingml/2006/main">
+              <a:graphicData uri="http://schemas.openxmlformats.org/drawingml/2006/picture">
+                <pic:pic xmlns:pic="http://schemas.openxmlformats.org/drawingml/2006/picture">
+                  <pic:nvPicPr>
+                    <pic:cNvPr id="0" name="Picture 3"/>
+                    <pic:cNvPicPr>
+                      <a:picLocks noChangeAspect="1" noChangeArrowheads="1"/>
+                    </pic:cNvPicPr>
+                  </pic:nvPicPr>
+                  <pic:blipFill>
+                    <a:blip r:embed="rId7">
+                      <a:extLst>
+                        <a:ext uri="{28A0092B-C50C-407E-A947-70E740481C1C}">
+                          <a14:useLocalDpi xmlns:a14="http://schemas.microsoft.com/office/drawing/2010/main" val="0"/>
+                        </a:ext>
+                      </a:extLst>
+                    </a:blip>
+                    <a:srcRect/>
+                    <a:stretch>
+                      <a:fillRect/>
+                    </a:stretch>
+                  </pic:blipFill>
+                  <pic:spPr bwMode="auto">
+                    <a:xfrm>
+                      <a:off x="0" y="0"/>
+                      <a:ext cx="2305685" cy="1165860"/>
+                    </a:xfrm>
+                    <a:prstGeom prst="rect">
+                      <a:avLst/>
+                    </a:prstGeom>
+                    <a:noFill/>
+                    <a:ln>
+                      <a:noFill/>
+                    </a:ln>
+                  </pic:spPr>
+                </pic:pic>
+              </a:graphicData>
+            </a:graphic>
+            <wp14:sizeRelH relativeFrom="page">
+              <wp14:pctWidth>0</wp14:pctWidth>
+            </wp14:sizeRelH>
+            <wp14:sizeRelV relativeFrom="page">
+              <wp14:pctHeight>0</wp14:pctHeight>
+            </wp14:sizeRelV>
+          </wp:anchor>
+        </w:drawing>
+      </w:r>
+    </w:p>
     <w:p>
       <w:r>
         <w:t>Given values:</w:t>
@@ -634,7 +640,6 @@
       </w:r>
     </w:p>
     <w:p>
-      <w:proofErr w:type="spellStart"/>
       <w:r>
         <w:t>V</w:t>
       </w:r>
@@ -650,7 +655,6 @@
         </w:rPr>
         <w:t>_min</w:t>
       </w:r>
-      <w:proofErr w:type="spellEnd"/>
       <w:r>
         <w:t xml:space="preserve"> = </w:t>
       </w:r>
@@ -662,7 +666,6 @@
       </w:r>
     </w:p>
     <w:p>
-      <w:proofErr w:type="spellStart"/>
       <w:r>
         <w:t>V</w:t>
       </w:r>
@@ -672,22 +675,14 @@
         </w:rPr>
         <w:t>A_max</w:t>
       </w:r>
-      <w:proofErr w:type="spellEnd"/>
-      <w:r>
-        <w:t xml:space="preserve"> = </w:t>
-      </w:r>
-      <w:r>
-        <w:t>3</w:t>
-      </w:r>
-      <w:r>
-        <w:t>.5V</w:t>
+      <w:r>
+        <w:t xml:space="preserve"> = 3.5V</w:t>
       </w:r>
     </w:p>
     <w:p>
       <w:r>
         <w:t xml:space="preserve">Input A on current = </w:t>
       </w:r>
-      <w:proofErr w:type="spellStart"/>
       <w:r>
         <w:t>I</w:t>
       </w:r>
@@ -709,7 +704,6 @@
         </w:rPr>
         <w:t>on</w:t>
       </w:r>
-      <w:proofErr w:type="spellEnd"/>
       <w:r>
         <w:t xml:space="preserve"> = 1</w:t>
       </w:r>
@@ -717,6 +711,7 @@
         <w:t>ma</w:t>
       </w:r>
     </w:p>
+    <w:p/>
     <w:p/>
     <w:p>
       <w:r>
@@ -776,11 +771,7 @@
     <w:p/>
     <w:p>
       <w:r>
-        <w:t xml:space="preserve">Q)  What would you do differently if </w:t>
-      </w:r>
-      <w:proofErr w:type="spellStart"/>
-      <w:r>
-        <w:t>I</w:t>
+        <w:t>Q)  What would you do differently if I</w:t>
       </w:r>
       <w:r>
         <w:rPr>
@@ -788,7 +779,6 @@
         </w:rPr>
         <w:t>A_on</w:t>
       </w:r>
-      <w:proofErr w:type="spellEnd"/>
       <w:r>
         <w:t xml:space="preserve"> was 1</w:t>
       </w:r>
@@ -843,13 +833,7 @@
         <w:t>B</w:t>
       </w:r>
       <w:r>
-        <w:t xml:space="preserve"> volts, design a circuit to </w:t>
-      </w:r>
-      <w:r>
-        <w:t>determine the internal series resistance of the battery</w:t>
-      </w:r>
-      <w:r>
-        <w:t>.</w:t>
+        <w:t xml:space="preserve"> volts, design a circuit to determine the internal series resistance of the battery.</w:t>
       </w:r>
     </w:p>
     <w:p/>
@@ -916,31 +900,20 @@
       </w:r>
     </w:p>
     <w:p/>
-    <w:p>
-      <w:bookmarkStart w:id="3" w:name="_GoBack"/>
-      <w:bookmarkEnd w:id="3"/>
-    </w:p>
-    <w:p/>
-    <w:p/>
-    <w:p/>
-    <w:p/>
-    <w:p>
-      <w:r>
-        <w:t xml:space="preserve">Q) Can this circuit be simulated?  </w:t>
-      </w:r>
-      <w:proofErr w:type="gramStart"/>
-      <w:r>
-        <w:t>If no, why</w:t>
+    <w:p/>
+    <w:p/>
+    <w:p/>
+    <w:p/>
+    <w:p/>
+    <w:p>
+      <w:r>
+        <w:t>Q) Can this circuit be simulated?  If no, why</w:t>
       </w:r>
       <w:r>
         <w:t xml:space="preserve"> not</w:t>
       </w:r>
       <w:r>
-        <w:t>?</w:t>
-      </w:r>
-      <w:proofErr w:type="gramEnd"/>
-      <w:r>
-        <w:t xml:space="preserve">  If yes, how would you set up the simulation?</w:t>
+        <w:t>?  If yes, how would you set up the simulation?</w:t>
       </w:r>
     </w:p>
     <w:p/>
@@ -3329,7 +3302,7 @@
 </file>
 
 <file path=customXml/itemProps1.xml><?xml version="1.0" encoding="utf-8"?>
-<ds:datastoreItem xmlns:ds="http://schemas.openxmlformats.org/officeDocument/2006/customXml" ds:itemID="{A9032CFA-F381-493B-A4C7-7673AA43FF63}">
+<ds:datastoreItem xmlns:ds="http://schemas.openxmlformats.org/officeDocument/2006/customXml" ds:itemID="{32F64A1F-224A-49B2-A7C8-88E0F03810B3}">
   <ds:schemaRefs>
     <ds:schemaRef ds:uri="http://schemas.openxmlformats.org/officeDocument/2006/bibliography"/>
   </ds:schemaRefs>

</xml_diff>